<commit_message>
Finished learning calling variables.
</commit_message>
<xml_diff>
--- a/course-notes-php.docx
+++ b/course-notes-php.docx
@@ -3053,22 +3053,1091 @@
     <w:p>
       <w:pPr>
         <w:spacing w:after="0"/>
-      </w:pPr>
-    </w:p>
-    <w:p>
-      <w:pPr>
-        <w:spacing w:after="0"/>
-      </w:pPr>
-    </w:p>
-    <w:p>
-      <w:pPr>
-        <w:spacing w:after="0"/>
-      </w:pPr>
-    </w:p>
-    <w:p>
-      <w:pPr>
-        <w:spacing w:after="0"/>
-      </w:pPr>
+        <w:rPr>
+          <w:b/>
+          <w:bCs/>
+        </w:rPr>
+      </w:pPr>
+    </w:p>
+    <w:p>
+      <w:pPr>
+        <w:spacing w:after="0"/>
+      </w:pPr>
+      <w:r>
+        <w:t xml:space="preserve">In PHP, it's </w:t>
+      </w:r>
+      <w:r>
+        <w:rPr>
+          <w:b/>
+          <w:bCs/>
+        </w:rPr>
+        <w:t>good practice</w:t>
+      </w:r>
+      <w:r>
+        <w:t xml:space="preserve"> to initialize variables with </w:t>
+      </w:r>
+      <w:r>
+        <w:rPr>
+          <w:b/>
+          <w:bCs/>
+        </w:rPr>
+        <w:t>default values</w:t>
+      </w:r>
+      <w:r>
+        <w:t xml:space="preserve"> to avoid unexpected behavior or runtime errors — especially when you're not assigning them right away.</w:t>
+      </w:r>
+    </w:p>
+    <w:p>
+      <w:pPr>
+        <w:spacing w:after="0"/>
+      </w:pPr>
+    </w:p>
+    <w:p>
+      <w:pPr>
+        <w:spacing w:after="0"/>
+      </w:pPr>
+    </w:p>
+    <w:p>
+      <w:pPr>
+        <w:spacing w:after="0"/>
+        <w:rPr>
+          <w:b/>
+          <w:bCs/>
+        </w:rPr>
+      </w:pPr>
+      <w:r>
+        <w:rPr>
+          <w:rFonts w:ascii="Segoe UI Emoji" w:hAnsi="Segoe UI Emoji" w:cs="Segoe UI Emoji"/>
+          <w:b/>
+          <w:bCs/>
+        </w:rPr>
+        <w:t>🔐</w:t>
+      </w:r>
+      <w:r>
+        <w:rPr>
+          <w:b/>
+          <w:bCs/>
+        </w:rPr>
+        <w:t xml:space="preserve"> Why Initialize with Defaults?</w:t>
+      </w:r>
+    </w:p>
+    <w:p>
+      <w:pPr>
+        <w:numPr>
+          <w:ilvl w:val="0"/>
+          <w:numId w:val="3"/>
+        </w:numPr>
+        <w:spacing w:after="0"/>
+      </w:pPr>
+      <w:r>
+        <w:t>Prevents "undefined variable" errors</w:t>
+      </w:r>
+    </w:p>
+    <w:p>
+      <w:pPr>
+        <w:numPr>
+          <w:ilvl w:val="0"/>
+          <w:numId w:val="3"/>
+        </w:numPr>
+        <w:spacing w:after="0"/>
+      </w:pPr>
+      <w:r>
+        <w:t>Makes code predictable and safer</w:t>
+      </w:r>
+    </w:p>
+    <w:p>
+      <w:pPr>
+        <w:numPr>
+          <w:ilvl w:val="0"/>
+          <w:numId w:val="3"/>
+        </w:numPr>
+        <w:spacing w:after="0"/>
+      </w:pPr>
+      <w:r>
+        <w:t>Helps with debugging and conditional logic</w:t>
+      </w:r>
+    </w:p>
+    <w:p>
+      <w:pPr>
+        <w:spacing w:after="0"/>
+      </w:pPr>
+    </w:p>
+    <w:p>
+      <w:pPr>
+        <w:spacing w:after="0"/>
+        <w:rPr>
+          <w:b/>
+          <w:bCs/>
+        </w:rPr>
+      </w:pPr>
+      <w:r>
+        <w:rPr>
+          <w:rFonts w:ascii="Segoe UI Emoji" w:hAnsi="Segoe UI Emoji" w:cs="Segoe UI Emoji"/>
+          <w:b/>
+          <w:bCs/>
+        </w:rPr>
+        <w:t>🧠</w:t>
+      </w:r>
+      <w:r>
+        <w:rPr>
+          <w:b/>
+          <w:bCs/>
+        </w:rPr>
+        <w:t xml:space="preserve"> Tip from Dani Crossing:</w:t>
+      </w:r>
+    </w:p>
+    <w:p>
+      <w:pPr>
+        <w:spacing w:after="0"/>
+      </w:pPr>
+      <w:r>
+        <w:t>“Always initialize your variables to something — even if it’s an empty string, zero, or null. It prevents errors and makes your code more reliable.”</w:t>
+      </w:r>
+    </w:p>
+    <w:p>
+      <w:pPr>
+        <w:spacing w:after="0"/>
+      </w:pPr>
+    </w:p>
+    <w:p>
+      <w:pPr>
+        <w:spacing w:after="0"/>
+      </w:pPr>
+      <w:r>
+        <w:rPr>
+          <w:noProof/>
+        </w:rPr>
+        <mc:AlternateContent>
+          <mc:Choice Requires="wps">
+            <w:drawing>
+              <wp:anchor distT="0" distB="0" distL="114300" distR="114300" simplePos="0" relativeHeight="251666432" behindDoc="0" locked="0" layoutInCell="1" allowOverlap="1" wp14:anchorId="566C0A4C" wp14:editId="55449743">
+                <wp:simplePos x="0" y="0"/>
+                <wp:positionH relativeFrom="column">
+                  <wp:posOffset>216535</wp:posOffset>
+                </wp:positionH>
+                <wp:positionV relativeFrom="paragraph">
+                  <wp:posOffset>5080</wp:posOffset>
+                </wp:positionV>
+                <wp:extent cx="6515100" cy="2524125"/>
+                <wp:effectExtent l="0" t="0" r="19050" b="28575"/>
+                <wp:wrapNone/>
+                <wp:docPr id="1183578341" name="Text Box 1"/>
+                <wp:cNvGraphicFramePr/>
+                <a:graphic xmlns:a="http://schemas.openxmlformats.org/drawingml/2006/main">
+                  <a:graphicData uri="http://schemas.microsoft.com/office/word/2010/wordprocessingShape">
+                    <wps:wsp>
+                      <wps:cNvSpPr txBox="1"/>
+                      <wps:spPr>
+                        <a:xfrm>
+                          <a:off x="0" y="0"/>
+                          <a:ext cx="6515100" cy="2524125"/>
+                        </a:xfrm>
+                        <a:prstGeom prst="rect">
+                          <a:avLst/>
+                        </a:prstGeom>
+                        <a:solidFill>
+                          <a:srgbClr val="3C3856"/>
+                        </a:solidFill>
+                        <a:ln w="6350">
+                          <a:solidFill>
+                            <a:schemeClr val="bg1"/>
+                          </a:solidFill>
+                        </a:ln>
+                      </wps:spPr>
+                      <wps:txbx>
+                        <w:txbxContent>
+                          <w:p>
+                            <w:pPr>
+                              <w:pStyle w:val="Style1"/>
+                              <w:rPr>
+                                <w:sz w:val="22"/>
+                                <w:szCs w:val="22"/>
+                              </w:rPr>
+                            </w:pPr>
+                            <w:proofErr w:type="spellStart"/>
+                            <w:r>
+                              <w:rPr>
+                                <w:color w:val="FFFFFF" w:themeColor="background1"/>
+                                <w:sz w:val="22"/>
+                                <w:szCs w:val="22"/>
+                              </w:rPr>
+                              <w:t>php</w:t>
+                            </w:r>
+                            <w:proofErr w:type="spellEnd"/>
+                            <w:r>
+                              <w:rPr>
+                                <w:sz w:val="22"/>
+                                <w:szCs w:val="22"/>
+                              </w:rPr>
+                              <w:tab/>
+                            </w:r>
+                            <w:r>
+                              <w:rPr>
+                                <w:sz w:val="22"/>
+                                <w:szCs w:val="22"/>
+                              </w:rPr>
+                              <w:tab/>
+                            </w:r>
+                            <w:r>
+                              <w:rPr>
+                                <w:sz w:val="22"/>
+                                <w:szCs w:val="22"/>
+                              </w:rPr>
+                              <w:tab/>
+                            </w:r>
+                            <w:r>
+                              <w:rPr>
+                                <w:sz w:val="22"/>
+                                <w:szCs w:val="22"/>
+                              </w:rPr>
+                              <w:tab/>
+                            </w:r>
+                            <w:r>
+                              <w:rPr>
+                                <w:sz w:val="22"/>
+                                <w:szCs w:val="22"/>
+                              </w:rPr>
+                              <w:tab/>
+                            </w:r>
+                            <w:r>
+                              <w:rPr>
+                                <w:sz w:val="22"/>
+                                <w:szCs w:val="22"/>
+                              </w:rPr>
+                              <w:tab/>
+                              <w:t xml:space="preserve">                                         </w:t>
+                            </w:r>
+                            <w:r>
+                              <w:rPr>
+                                <w:color w:val="C00000"/>
+                                <w:sz w:val="22"/>
+                                <w:szCs w:val="22"/>
+                              </w:rPr>
+                              <w:t>●</w:t>
+                            </w:r>
+                            <w:r>
+                              <w:rPr>
+                                <w:color w:val="FFFF00"/>
+                                <w:sz w:val="22"/>
+                                <w:szCs w:val="22"/>
+                              </w:rPr>
+                              <w:t xml:space="preserve"> ●</w:t>
+                            </w:r>
+                            <w:r>
+                              <w:rPr>
+                                <w:color w:val="FFFF00"/>
+                                <w:sz w:val="22"/>
+                                <w:szCs w:val="22"/>
+                              </w:rPr>
+                              <w:t xml:space="preserve"> </w:t>
+                            </w:r>
+                            <w:r>
+                              <w:rPr>
+                                <w:color w:val="92D050"/>
+                                <w:sz w:val="22"/>
+                                <w:szCs w:val="22"/>
+                              </w:rPr>
+                              <w:t>●</w:t>
+                            </w:r>
+                            <w:r>
+                              <w:rPr>
+                                <w:sz w:val="22"/>
+                                <w:szCs w:val="22"/>
+                              </w:rPr>
+                              <w:br/>
+                            </w:r>
+                          </w:p>
+                          <w:p>
+                            <w:pPr>
+                              <w:pStyle w:val="Style1"/>
+                              <w:rPr>
+                                <w:sz w:val="22"/>
+                                <w:szCs w:val="22"/>
+                              </w:rPr>
+                            </w:pPr>
+                          </w:p>
+                          <w:p>
+                            <w:pPr>
+                              <w:pStyle w:val="Style1"/>
+                              <w:rPr>
+                                <w:color w:val="FFFFFF" w:themeColor="background1"/>
+                                <w:sz w:val="22"/>
+                                <w:szCs w:val="22"/>
+                                <w:lang w:val="en-PH"/>
+                              </w:rPr>
+                            </w:pPr>
+                            <w:r>
+                              <w:rPr>
+                                <w:color w:val="FFFFFF" w:themeColor="background1"/>
+                                <w:sz w:val="22"/>
+                                <w:szCs w:val="22"/>
+                                <w:lang w:val="en-PH"/>
+                              </w:rPr>
+                              <w:t>&lt;?</w:t>
+                            </w:r>
+                            <w:proofErr w:type="spellStart"/>
+                            <w:r>
+                              <w:rPr>
+                                <w:color w:val="FFFFFF" w:themeColor="background1"/>
+                                <w:sz w:val="22"/>
+                                <w:szCs w:val="22"/>
+                                <w:lang w:val="en-PH"/>
+                              </w:rPr>
+                              <w:t>php</w:t>
+                            </w:r>
+                            <w:proofErr w:type="spellEnd"/>
+                          </w:p>
+                          <w:p>
+                            <w:pPr>
+                              <w:pStyle w:val="Style1"/>
+                              <w:rPr>
+                                <w:color w:val="FFFFFF" w:themeColor="background1"/>
+                                <w:sz w:val="22"/>
+                                <w:szCs w:val="22"/>
+                                <w:lang w:val="en-PH"/>
+                              </w:rPr>
+                            </w:pPr>
+                            <w:r>
+                              <w:rPr>
+                                <w:color w:val="FFFFFF" w:themeColor="background1"/>
+                                <w:sz w:val="22"/>
+                                <w:szCs w:val="22"/>
+                                <w:lang w:val="en-PH"/>
+                              </w:rPr>
+                              <w:t>  //Scalar Types (Contains One Value)</w:t>
+                            </w:r>
+                          </w:p>
+                          <w:p>
+                            <w:pPr>
+                              <w:pStyle w:val="Style1"/>
+                              <w:rPr>
+                                <w:color w:val="FFFFFF" w:themeColor="background1"/>
+                                <w:sz w:val="22"/>
+                                <w:szCs w:val="22"/>
+                                <w:lang w:val="en-PH"/>
+                              </w:rPr>
+                            </w:pPr>
+                            <w:r>
+                              <w:rPr>
+                                <w:color w:val="FFFFFF" w:themeColor="background1"/>
+                                <w:sz w:val="22"/>
+                                <w:szCs w:val="22"/>
+                                <w:lang w:val="en-PH"/>
+                              </w:rPr>
+                              <w:t xml:space="preserve">  </w:t>
+                            </w:r>
+                            <w:r>
+                              <w:rPr>
+                                <w:color w:val="FF6699"/>
+                                <w:sz w:val="22"/>
+                                <w:szCs w:val="22"/>
+                                <w:lang w:val="en-PH"/>
+                              </w:rPr>
+                              <w:t>$string</w:t>
+                            </w:r>
+                            <w:r>
+                              <w:rPr>
+                                <w:color w:val="FFFFFF" w:themeColor="background1"/>
+                                <w:sz w:val="22"/>
+                                <w:szCs w:val="22"/>
+                                <w:lang w:val="en-PH"/>
+                              </w:rPr>
+                              <w:t xml:space="preserve"> = "";</w:t>
+                            </w:r>
+                          </w:p>
+                          <w:p>
+                            <w:pPr>
+                              <w:pStyle w:val="Style1"/>
+                              <w:rPr>
+                                <w:color w:val="FFFFFF" w:themeColor="background1"/>
+                                <w:sz w:val="22"/>
+                                <w:szCs w:val="22"/>
+                                <w:lang w:val="en-PH"/>
+                              </w:rPr>
+                            </w:pPr>
+                            <w:r>
+                              <w:rPr>
+                                <w:color w:val="FFFFFF" w:themeColor="background1"/>
+                                <w:sz w:val="22"/>
+                                <w:szCs w:val="22"/>
+                                <w:lang w:val="en-PH"/>
+                              </w:rPr>
+                              <w:t xml:space="preserve">  </w:t>
+                            </w:r>
+                            <w:r>
+                              <w:rPr>
+                                <w:color w:val="FF6699"/>
+                                <w:sz w:val="22"/>
+                                <w:szCs w:val="22"/>
+                                <w:lang w:val="en-PH"/>
+                              </w:rPr>
+                              <w:t>$int</w:t>
+                            </w:r>
+                            <w:r>
+                              <w:rPr>
+                                <w:color w:val="FFFFFF" w:themeColor="background1"/>
+                                <w:sz w:val="22"/>
+                                <w:szCs w:val="22"/>
+                                <w:lang w:val="en-PH"/>
+                              </w:rPr>
+                              <w:t xml:space="preserve"> = 0;</w:t>
+                            </w:r>
+                          </w:p>
+                          <w:p>
+                            <w:pPr>
+                              <w:pStyle w:val="Style1"/>
+                              <w:rPr>
+                                <w:color w:val="FFFFFF" w:themeColor="background1"/>
+                                <w:sz w:val="22"/>
+                                <w:szCs w:val="22"/>
+                                <w:lang w:val="en-PH"/>
+                              </w:rPr>
+                            </w:pPr>
+                            <w:r>
+                              <w:rPr>
+                                <w:color w:val="FFFFFF" w:themeColor="background1"/>
+                                <w:sz w:val="22"/>
+                                <w:szCs w:val="22"/>
+                                <w:lang w:val="en-PH"/>
+                              </w:rPr>
+                              <w:t xml:space="preserve">  </w:t>
+                            </w:r>
+                            <w:r>
+                              <w:rPr>
+                                <w:color w:val="FF6699"/>
+                                <w:sz w:val="22"/>
+                                <w:szCs w:val="22"/>
+                                <w:lang w:val="en-PH"/>
+                              </w:rPr>
+                              <w:t>$float</w:t>
+                            </w:r>
+                            <w:r>
+                              <w:rPr>
+                                <w:color w:val="FFFFFF" w:themeColor="background1"/>
+                                <w:sz w:val="22"/>
+                                <w:szCs w:val="22"/>
+                                <w:lang w:val="en-PH"/>
+                              </w:rPr>
+                              <w:t xml:space="preserve"> = 0;</w:t>
+                            </w:r>
+                          </w:p>
+                          <w:p>
+                            <w:pPr>
+                              <w:pStyle w:val="Style1"/>
+                              <w:rPr>
+                                <w:color w:val="FFFFFF" w:themeColor="background1"/>
+                                <w:sz w:val="22"/>
+                                <w:szCs w:val="22"/>
+                                <w:lang w:val="en-PH"/>
+                              </w:rPr>
+                            </w:pPr>
+                            <w:r>
+                              <w:rPr>
+                                <w:color w:val="FFFFFF" w:themeColor="background1"/>
+                                <w:sz w:val="22"/>
+                                <w:szCs w:val="22"/>
+                                <w:lang w:val="en-PH"/>
+                              </w:rPr>
+                              <w:t xml:space="preserve">  </w:t>
+                            </w:r>
+                            <w:r>
+                              <w:rPr>
+                                <w:color w:val="FF6699"/>
+                                <w:sz w:val="22"/>
+                                <w:szCs w:val="22"/>
+                                <w:lang w:val="en-PH"/>
+                              </w:rPr>
+                              <w:t>$bool</w:t>
+                            </w:r>
+                            <w:r>
+                              <w:rPr>
+                                <w:color w:val="FFFFFF" w:themeColor="background1"/>
+                                <w:sz w:val="22"/>
+                                <w:szCs w:val="22"/>
+                                <w:lang w:val="en-PH"/>
+                              </w:rPr>
+                              <w:t xml:space="preserve"> = false;</w:t>
+                            </w:r>
+                          </w:p>
+                          <w:p>
+                            <w:pPr>
+                              <w:pStyle w:val="Style1"/>
+                              <w:rPr>
+                                <w:color w:val="FFFFFF" w:themeColor="background1"/>
+                                <w:sz w:val="22"/>
+                                <w:szCs w:val="22"/>
+                                <w:lang w:val="en-PH"/>
+                              </w:rPr>
+                            </w:pPr>
+                          </w:p>
+                          <w:p>
+                            <w:pPr>
+                              <w:pStyle w:val="Style1"/>
+                              <w:rPr>
+                                <w:color w:val="FFFFFF" w:themeColor="background1"/>
+                                <w:sz w:val="22"/>
+                                <w:szCs w:val="22"/>
+                                <w:lang w:val="en-PH"/>
+                              </w:rPr>
+                            </w:pPr>
+                            <w:r>
+                              <w:rPr>
+                                <w:color w:val="FFFFFF" w:themeColor="background1"/>
+                                <w:sz w:val="22"/>
+                                <w:szCs w:val="22"/>
+                                <w:lang w:val="en-PH"/>
+                              </w:rPr>
+                              <w:t xml:space="preserve">  </w:t>
+                            </w:r>
+                            <w:r>
+                              <w:rPr>
+                                <w:color w:val="FF6699"/>
+                                <w:sz w:val="22"/>
+                                <w:szCs w:val="22"/>
+                                <w:lang w:val="en-PH"/>
+                              </w:rPr>
+                              <w:t>$array</w:t>
+                            </w:r>
+                            <w:r>
+                              <w:rPr>
+                                <w:color w:val="FFFFFF" w:themeColor="background1"/>
+                                <w:sz w:val="22"/>
+                                <w:szCs w:val="22"/>
+                                <w:lang w:val="en-PH"/>
+                              </w:rPr>
+                              <w:t xml:space="preserve"> = [];</w:t>
+                            </w:r>
+                          </w:p>
+                          <w:p>
+                            <w:pPr>
+                              <w:pStyle w:val="Style1"/>
+                              <w:rPr>
+                                <w:color w:val="FFFFFF" w:themeColor="background1"/>
+                                <w:sz w:val="22"/>
+                                <w:szCs w:val="22"/>
+                                <w:lang w:val="en-PH"/>
+                              </w:rPr>
+                            </w:pPr>
+                            <w:r>
+                              <w:rPr>
+                                <w:color w:val="FFFFFF" w:themeColor="background1"/>
+                                <w:sz w:val="22"/>
+                                <w:szCs w:val="22"/>
+                                <w:lang w:val="en-PH"/>
+                              </w:rPr>
+                              <w:t xml:space="preserve">  </w:t>
+                            </w:r>
+                            <w:r>
+                              <w:rPr>
+                                <w:color w:val="FF6699"/>
+                                <w:sz w:val="22"/>
+                                <w:szCs w:val="22"/>
+                                <w:lang w:val="en-PH"/>
+                              </w:rPr>
+                              <w:t>$object</w:t>
+                            </w:r>
+                            <w:r>
+                              <w:rPr>
+                                <w:color w:val="FFFFFF" w:themeColor="background1"/>
+                                <w:sz w:val="22"/>
+                                <w:szCs w:val="22"/>
+                                <w:lang w:val="en-PH"/>
+                              </w:rPr>
+                              <w:t xml:space="preserve"> = null;</w:t>
+                            </w:r>
+                          </w:p>
+                          <w:p>
+                            <w:pPr>
+                              <w:pStyle w:val="Style1"/>
+                              <w:rPr>
+                                <w:color w:val="FFFFFF" w:themeColor="background1"/>
+                                <w:sz w:val="22"/>
+                                <w:szCs w:val="22"/>
+                                <w:lang w:val="en-PH"/>
+                              </w:rPr>
+                            </w:pPr>
+                            <w:r>
+                              <w:rPr>
+                                <w:color w:val="FFFFFF" w:themeColor="background1"/>
+                                <w:sz w:val="22"/>
+                                <w:szCs w:val="22"/>
+                                <w:lang w:val="en-PH"/>
+                              </w:rPr>
+                              <w:t>?&gt;</w:t>
+                            </w:r>
+                          </w:p>
+                          <w:p>
+                            <w:pPr>
+                              <w:pStyle w:val="Style1"/>
+                              <w:rPr>
+                                <w:color w:val="FFFFFF" w:themeColor="background1"/>
+                                <w:sz w:val="22"/>
+                                <w:szCs w:val="22"/>
+                              </w:rPr>
+                            </w:pPr>
+                          </w:p>
+                        </w:txbxContent>
+                      </wps:txbx>
+                      <wps:bodyPr rot="0" spcFirstLastPara="0" vertOverflow="overflow" horzOverflow="overflow" vert="horz" wrap="square" lIns="91440" tIns="45720" rIns="91440" bIns="45720" numCol="1" spcCol="0" rtlCol="0" fromWordArt="0" anchor="t" anchorCtr="0" forceAA="0" compatLnSpc="1">
+                        <a:prstTxWarp prst="textNoShape">
+                          <a:avLst/>
+                        </a:prstTxWarp>
+                        <a:noAutofit/>
+                      </wps:bodyPr>
+                    </wps:wsp>
+                  </a:graphicData>
+                </a:graphic>
+                <wp14:sizeRelH relativeFrom="margin">
+                  <wp14:pctWidth>0</wp14:pctWidth>
+                </wp14:sizeRelH>
+                <wp14:sizeRelV relativeFrom="margin">
+                  <wp14:pctHeight>0</wp14:pctHeight>
+                </wp14:sizeRelV>
+              </wp:anchor>
+            </w:drawing>
+          </mc:Choice>
+          <mc:Fallback>
+            <w:pict>
+              <v:shape w14:anchorId="566C0A4C" id="_x0000_s1030" type="#_x0000_t202" style="position:absolute;margin-left:17.05pt;margin-top:.4pt;width:513pt;height:198.75pt;z-index:251666432;visibility:visible;mso-wrap-style:square;mso-width-percent:0;mso-height-percent:0;mso-wrap-distance-left:9pt;mso-wrap-distance-top:0;mso-wrap-distance-right:9pt;mso-wrap-distance-bottom:0;mso-position-horizontal:absolute;mso-position-horizontal-relative:text;mso-position-vertical:absolute;mso-position-vertical-relative:text;mso-width-percent:0;mso-height-percent:0;mso-width-relative:margin;mso-height-relative:margin;v-text-anchor:top" o:gfxdata="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" fillcolor="#3c3856" strokecolor="white [3212]" strokeweight=".5pt">
+                <v:textbox>
+                  <w:txbxContent>
+                    <w:p>
+                      <w:pPr>
+                        <w:pStyle w:val="Style1"/>
+                        <w:rPr>
+                          <w:sz w:val="22"/>
+                          <w:szCs w:val="22"/>
+                        </w:rPr>
+                      </w:pPr>
+                      <w:proofErr w:type="spellStart"/>
+                      <w:r>
+                        <w:rPr>
+                          <w:color w:val="FFFFFF" w:themeColor="background1"/>
+                          <w:sz w:val="22"/>
+                          <w:szCs w:val="22"/>
+                        </w:rPr>
+                        <w:t>php</w:t>
+                      </w:r>
+                      <w:proofErr w:type="spellEnd"/>
+                      <w:r>
+                        <w:rPr>
+                          <w:sz w:val="22"/>
+                          <w:szCs w:val="22"/>
+                        </w:rPr>
+                        <w:tab/>
+                      </w:r>
+                      <w:r>
+                        <w:rPr>
+                          <w:sz w:val="22"/>
+                          <w:szCs w:val="22"/>
+                        </w:rPr>
+                        <w:tab/>
+                      </w:r>
+                      <w:r>
+                        <w:rPr>
+                          <w:sz w:val="22"/>
+                          <w:szCs w:val="22"/>
+                        </w:rPr>
+                        <w:tab/>
+                      </w:r>
+                      <w:r>
+                        <w:rPr>
+                          <w:sz w:val="22"/>
+                          <w:szCs w:val="22"/>
+                        </w:rPr>
+                        <w:tab/>
+                      </w:r>
+                      <w:r>
+                        <w:rPr>
+                          <w:sz w:val="22"/>
+                          <w:szCs w:val="22"/>
+                        </w:rPr>
+                        <w:tab/>
+                      </w:r>
+                      <w:r>
+                        <w:rPr>
+                          <w:sz w:val="22"/>
+                          <w:szCs w:val="22"/>
+                        </w:rPr>
+                        <w:tab/>
+                        <w:t xml:space="preserve">                                         </w:t>
+                      </w:r>
+                      <w:r>
+                        <w:rPr>
+                          <w:color w:val="C00000"/>
+                          <w:sz w:val="22"/>
+                          <w:szCs w:val="22"/>
+                        </w:rPr>
+                        <w:t>●</w:t>
+                      </w:r>
+                      <w:r>
+                        <w:rPr>
+                          <w:color w:val="FFFF00"/>
+                          <w:sz w:val="22"/>
+                          <w:szCs w:val="22"/>
+                        </w:rPr>
+                        <w:t xml:space="preserve"> ●</w:t>
+                      </w:r>
+                      <w:r>
+                        <w:rPr>
+                          <w:color w:val="FFFF00"/>
+                          <w:sz w:val="22"/>
+                          <w:szCs w:val="22"/>
+                        </w:rPr>
+                        <w:t xml:space="preserve"> </w:t>
+                      </w:r>
+                      <w:r>
+                        <w:rPr>
+                          <w:color w:val="92D050"/>
+                          <w:sz w:val="22"/>
+                          <w:szCs w:val="22"/>
+                        </w:rPr>
+                        <w:t>●</w:t>
+                      </w:r>
+                      <w:r>
+                        <w:rPr>
+                          <w:sz w:val="22"/>
+                          <w:szCs w:val="22"/>
+                        </w:rPr>
+                        <w:br/>
+                      </w:r>
+                    </w:p>
+                    <w:p>
+                      <w:pPr>
+                        <w:pStyle w:val="Style1"/>
+                        <w:rPr>
+                          <w:sz w:val="22"/>
+                          <w:szCs w:val="22"/>
+                        </w:rPr>
+                      </w:pPr>
+                    </w:p>
+                    <w:p>
+                      <w:pPr>
+                        <w:pStyle w:val="Style1"/>
+                        <w:rPr>
+                          <w:color w:val="FFFFFF" w:themeColor="background1"/>
+                          <w:sz w:val="22"/>
+                          <w:szCs w:val="22"/>
+                          <w:lang w:val="en-PH"/>
+                        </w:rPr>
+                      </w:pPr>
+                      <w:r>
+                        <w:rPr>
+                          <w:color w:val="FFFFFF" w:themeColor="background1"/>
+                          <w:sz w:val="22"/>
+                          <w:szCs w:val="22"/>
+                          <w:lang w:val="en-PH"/>
+                        </w:rPr>
+                        <w:t>&lt;?</w:t>
+                      </w:r>
+                      <w:proofErr w:type="spellStart"/>
+                      <w:r>
+                        <w:rPr>
+                          <w:color w:val="FFFFFF" w:themeColor="background1"/>
+                          <w:sz w:val="22"/>
+                          <w:szCs w:val="22"/>
+                          <w:lang w:val="en-PH"/>
+                        </w:rPr>
+                        <w:t>php</w:t>
+                      </w:r>
+                      <w:proofErr w:type="spellEnd"/>
+                    </w:p>
+                    <w:p>
+                      <w:pPr>
+                        <w:pStyle w:val="Style1"/>
+                        <w:rPr>
+                          <w:color w:val="FFFFFF" w:themeColor="background1"/>
+                          <w:sz w:val="22"/>
+                          <w:szCs w:val="22"/>
+                          <w:lang w:val="en-PH"/>
+                        </w:rPr>
+                      </w:pPr>
+                      <w:r>
+                        <w:rPr>
+                          <w:color w:val="FFFFFF" w:themeColor="background1"/>
+                          <w:sz w:val="22"/>
+                          <w:szCs w:val="22"/>
+                          <w:lang w:val="en-PH"/>
+                        </w:rPr>
+                        <w:t>  //Scalar Types (Contains One Value)</w:t>
+                      </w:r>
+                    </w:p>
+                    <w:p>
+                      <w:pPr>
+                        <w:pStyle w:val="Style1"/>
+                        <w:rPr>
+                          <w:color w:val="FFFFFF" w:themeColor="background1"/>
+                          <w:sz w:val="22"/>
+                          <w:szCs w:val="22"/>
+                          <w:lang w:val="en-PH"/>
+                        </w:rPr>
+                      </w:pPr>
+                      <w:r>
+                        <w:rPr>
+                          <w:color w:val="FFFFFF" w:themeColor="background1"/>
+                          <w:sz w:val="22"/>
+                          <w:szCs w:val="22"/>
+                          <w:lang w:val="en-PH"/>
+                        </w:rPr>
+                        <w:t xml:space="preserve">  </w:t>
+                      </w:r>
+                      <w:r>
+                        <w:rPr>
+                          <w:color w:val="FF6699"/>
+                          <w:sz w:val="22"/>
+                          <w:szCs w:val="22"/>
+                          <w:lang w:val="en-PH"/>
+                        </w:rPr>
+                        <w:t>$string</w:t>
+                      </w:r>
+                      <w:r>
+                        <w:rPr>
+                          <w:color w:val="FFFFFF" w:themeColor="background1"/>
+                          <w:sz w:val="22"/>
+                          <w:szCs w:val="22"/>
+                          <w:lang w:val="en-PH"/>
+                        </w:rPr>
+                        <w:t xml:space="preserve"> = "";</w:t>
+                      </w:r>
+                    </w:p>
+                    <w:p>
+                      <w:pPr>
+                        <w:pStyle w:val="Style1"/>
+                        <w:rPr>
+                          <w:color w:val="FFFFFF" w:themeColor="background1"/>
+                          <w:sz w:val="22"/>
+                          <w:szCs w:val="22"/>
+                          <w:lang w:val="en-PH"/>
+                        </w:rPr>
+                      </w:pPr>
+                      <w:r>
+                        <w:rPr>
+                          <w:color w:val="FFFFFF" w:themeColor="background1"/>
+                          <w:sz w:val="22"/>
+                          <w:szCs w:val="22"/>
+                          <w:lang w:val="en-PH"/>
+                        </w:rPr>
+                        <w:t xml:space="preserve">  </w:t>
+                      </w:r>
+                      <w:r>
+                        <w:rPr>
+                          <w:color w:val="FF6699"/>
+                          <w:sz w:val="22"/>
+                          <w:szCs w:val="22"/>
+                          <w:lang w:val="en-PH"/>
+                        </w:rPr>
+                        <w:t>$int</w:t>
+                      </w:r>
+                      <w:r>
+                        <w:rPr>
+                          <w:color w:val="FFFFFF" w:themeColor="background1"/>
+                          <w:sz w:val="22"/>
+                          <w:szCs w:val="22"/>
+                          <w:lang w:val="en-PH"/>
+                        </w:rPr>
+                        <w:t xml:space="preserve"> = 0;</w:t>
+                      </w:r>
+                    </w:p>
+                    <w:p>
+                      <w:pPr>
+                        <w:pStyle w:val="Style1"/>
+                        <w:rPr>
+                          <w:color w:val="FFFFFF" w:themeColor="background1"/>
+                          <w:sz w:val="22"/>
+                          <w:szCs w:val="22"/>
+                          <w:lang w:val="en-PH"/>
+                        </w:rPr>
+                      </w:pPr>
+                      <w:r>
+                        <w:rPr>
+                          <w:color w:val="FFFFFF" w:themeColor="background1"/>
+                          <w:sz w:val="22"/>
+                          <w:szCs w:val="22"/>
+                          <w:lang w:val="en-PH"/>
+                        </w:rPr>
+                        <w:t xml:space="preserve">  </w:t>
+                      </w:r>
+                      <w:r>
+                        <w:rPr>
+                          <w:color w:val="FF6699"/>
+                          <w:sz w:val="22"/>
+                          <w:szCs w:val="22"/>
+                          <w:lang w:val="en-PH"/>
+                        </w:rPr>
+                        <w:t>$float</w:t>
+                      </w:r>
+                      <w:r>
+                        <w:rPr>
+                          <w:color w:val="FFFFFF" w:themeColor="background1"/>
+                          <w:sz w:val="22"/>
+                          <w:szCs w:val="22"/>
+                          <w:lang w:val="en-PH"/>
+                        </w:rPr>
+                        <w:t xml:space="preserve"> = 0;</w:t>
+                      </w:r>
+                    </w:p>
+                    <w:p>
+                      <w:pPr>
+                        <w:pStyle w:val="Style1"/>
+                        <w:rPr>
+                          <w:color w:val="FFFFFF" w:themeColor="background1"/>
+                          <w:sz w:val="22"/>
+                          <w:szCs w:val="22"/>
+                          <w:lang w:val="en-PH"/>
+                        </w:rPr>
+                      </w:pPr>
+                      <w:r>
+                        <w:rPr>
+                          <w:color w:val="FFFFFF" w:themeColor="background1"/>
+                          <w:sz w:val="22"/>
+                          <w:szCs w:val="22"/>
+                          <w:lang w:val="en-PH"/>
+                        </w:rPr>
+                        <w:t xml:space="preserve">  </w:t>
+                      </w:r>
+                      <w:r>
+                        <w:rPr>
+                          <w:color w:val="FF6699"/>
+                          <w:sz w:val="22"/>
+                          <w:szCs w:val="22"/>
+                          <w:lang w:val="en-PH"/>
+                        </w:rPr>
+                        <w:t>$bool</w:t>
+                      </w:r>
+                      <w:r>
+                        <w:rPr>
+                          <w:color w:val="FFFFFF" w:themeColor="background1"/>
+                          <w:sz w:val="22"/>
+                          <w:szCs w:val="22"/>
+                          <w:lang w:val="en-PH"/>
+                        </w:rPr>
+                        <w:t xml:space="preserve"> = false;</w:t>
+                      </w:r>
+                    </w:p>
+                    <w:p>
+                      <w:pPr>
+                        <w:pStyle w:val="Style1"/>
+                        <w:rPr>
+                          <w:color w:val="FFFFFF" w:themeColor="background1"/>
+                          <w:sz w:val="22"/>
+                          <w:szCs w:val="22"/>
+                          <w:lang w:val="en-PH"/>
+                        </w:rPr>
+                      </w:pPr>
+                    </w:p>
+                    <w:p>
+                      <w:pPr>
+                        <w:pStyle w:val="Style1"/>
+                        <w:rPr>
+                          <w:color w:val="FFFFFF" w:themeColor="background1"/>
+                          <w:sz w:val="22"/>
+                          <w:szCs w:val="22"/>
+                          <w:lang w:val="en-PH"/>
+                        </w:rPr>
+                      </w:pPr>
+                      <w:r>
+                        <w:rPr>
+                          <w:color w:val="FFFFFF" w:themeColor="background1"/>
+                          <w:sz w:val="22"/>
+                          <w:szCs w:val="22"/>
+                          <w:lang w:val="en-PH"/>
+                        </w:rPr>
+                        <w:t xml:space="preserve">  </w:t>
+                      </w:r>
+                      <w:r>
+                        <w:rPr>
+                          <w:color w:val="FF6699"/>
+                          <w:sz w:val="22"/>
+                          <w:szCs w:val="22"/>
+                          <w:lang w:val="en-PH"/>
+                        </w:rPr>
+                        <w:t>$array</w:t>
+                      </w:r>
+                      <w:r>
+                        <w:rPr>
+                          <w:color w:val="FFFFFF" w:themeColor="background1"/>
+                          <w:sz w:val="22"/>
+                          <w:szCs w:val="22"/>
+                          <w:lang w:val="en-PH"/>
+                        </w:rPr>
+                        <w:t xml:space="preserve"> = [];</w:t>
+                      </w:r>
+                    </w:p>
+                    <w:p>
+                      <w:pPr>
+                        <w:pStyle w:val="Style1"/>
+                        <w:rPr>
+                          <w:color w:val="FFFFFF" w:themeColor="background1"/>
+                          <w:sz w:val="22"/>
+                          <w:szCs w:val="22"/>
+                          <w:lang w:val="en-PH"/>
+                        </w:rPr>
+                      </w:pPr>
+                      <w:r>
+                        <w:rPr>
+                          <w:color w:val="FFFFFF" w:themeColor="background1"/>
+                          <w:sz w:val="22"/>
+                          <w:szCs w:val="22"/>
+                          <w:lang w:val="en-PH"/>
+                        </w:rPr>
+                        <w:t xml:space="preserve">  </w:t>
+                      </w:r>
+                      <w:r>
+                        <w:rPr>
+                          <w:color w:val="FF6699"/>
+                          <w:sz w:val="22"/>
+                          <w:szCs w:val="22"/>
+                          <w:lang w:val="en-PH"/>
+                        </w:rPr>
+                        <w:t>$object</w:t>
+                      </w:r>
+                      <w:r>
+                        <w:rPr>
+                          <w:color w:val="FFFFFF" w:themeColor="background1"/>
+                          <w:sz w:val="22"/>
+                          <w:szCs w:val="22"/>
+                          <w:lang w:val="en-PH"/>
+                        </w:rPr>
+                        <w:t xml:space="preserve"> = null;</w:t>
+                      </w:r>
+                    </w:p>
+                    <w:p>
+                      <w:pPr>
+                        <w:pStyle w:val="Style1"/>
+                        <w:rPr>
+                          <w:color w:val="FFFFFF" w:themeColor="background1"/>
+                          <w:sz w:val="22"/>
+                          <w:szCs w:val="22"/>
+                          <w:lang w:val="en-PH"/>
+                        </w:rPr>
+                      </w:pPr>
+                      <w:r>
+                        <w:rPr>
+                          <w:color w:val="FFFFFF" w:themeColor="background1"/>
+                          <w:sz w:val="22"/>
+                          <w:szCs w:val="22"/>
+                          <w:lang w:val="en-PH"/>
+                        </w:rPr>
+                        <w:t>?&gt;</w:t>
+                      </w:r>
+                    </w:p>
+                    <w:p>
+                      <w:pPr>
+                        <w:pStyle w:val="Style1"/>
+                        <w:rPr>
+                          <w:color w:val="FFFFFF" w:themeColor="background1"/>
+                          <w:sz w:val="22"/>
+                          <w:szCs w:val="22"/>
+                        </w:rPr>
+                      </w:pPr>
+                    </w:p>
+                  </w:txbxContent>
+                </v:textbox>
+              </v:shape>
+            </w:pict>
+          </mc:Fallback>
+        </mc:AlternateContent>
+      </w:r>
     </w:p>
     <w:p>
       <w:pPr>
@@ -3307,6 +4376,155 @@
     </w:lvl>
   </w:abstractNum>
   <w:abstractNum w:abstractNumId="1" w15:restartNumberingAfterBreak="0">
+    <w:nsid w:val="262A52B3"/>
+    <w:multiLevelType w:val="multilevel"/>
+    <w:tmpl w:val="CF4C2168"/>
+    <w:lvl w:ilvl="0">
+      <w:start w:val="1"/>
+      <w:numFmt w:val="bullet"/>
+      <w:lvlText w:val=""/>
+      <w:lvlJc w:val="left"/>
+      <w:pPr>
+        <w:tabs>
+          <w:tab w:val="num" w:pos="720"/>
+        </w:tabs>
+        <w:ind w:left="720" w:hanging="360"/>
+      </w:pPr>
+      <w:rPr>
+        <w:rFonts w:ascii="Symbol" w:hAnsi="Symbol" w:hint="default"/>
+        <w:sz w:val="20"/>
+      </w:rPr>
+    </w:lvl>
+    <w:lvl w:ilvl="1" w:tentative="1">
+      <w:start w:val="1"/>
+      <w:numFmt w:val="bullet"/>
+      <w:lvlText w:val="o"/>
+      <w:lvlJc w:val="left"/>
+      <w:pPr>
+        <w:tabs>
+          <w:tab w:val="num" w:pos="1440"/>
+        </w:tabs>
+        <w:ind w:left="1440" w:hanging="360"/>
+      </w:pPr>
+      <w:rPr>
+        <w:rFonts w:ascii="Courier New" w:hAnsi="Courier New" w:hint="default"/>
+        <w:sz w:val="20"/>
+      </w:rPr>
+    </w:lvl>
+    <w:lvl w:ilvl="2" w:tentative="1">
+      <w:start w:val="1"/>
+      <w:numFmt w:val="bullet"/>
+      <w:lvlText w:val=""/>
+      <w:lvlJc w:val="left"/>
+      <w:pPr>
+        <w:tabs>
+          <w:tab w:val="num" w:pos="2160"/>
+        </w:tabs>
+        <w:ind w:left="2160" w:hanging="360"/>
+      </w:pPr>
+      <w:rPr>
+        <w:rFonts w:ascii="Wingdings" w:hAnsi="Wingdings" w:hint="default"/>
+        <w:sz w:val="20"/>
+      </w:rPr>
+    </w:lvl>
+    <w:lvl w:ilvl="3" w:tentative="1">
+      <w:start w:val="1"/>
+      <w:numFmt w:val="bullet"/>
+      <w:lvlText w:val=""/>
+      <w:lvlJc w:val="left"/>
+      <w:pPr>
+        <w:tabs>
+          <w:tab w:val="num" w:pos="2880"/>
+        </w:tabs>
+        <w:ind w:left="2880" w:hanging="360"/>
+      </w:pPr>
+      <w:rPr>
+        <w:rFonts w:ascii="Wingdings" w:hAnsi="Wingdings" w:hint="default"/>
+        <w:sz w:val="20"/>
+      </w:rPr>
+    </w:lvl>
+    <w:lvl w:ilvl="4" w:tentative="1">
+      <w:start w:val="1"/>
+      <w:numFmt w:val="bullet"/>
+      <w:lvlText w:val=""/>
+      <w:lvlJc w:val="left"/>
+      <w:pPr>
+        <w:tabs>
+          <w:tab w:val="num" w:pos="3600"/>
+        </w:tabs>
+        <w:ind w:left="3600" w:hanging="360"/>
+      </w:pPr>
+      <w:rPr>
+        <w:rFonts w:ascii="Wingdings" w:hAnsi="Wingdings" w:hint="default"/>
+        <w:sz w:val="20"/>
+      </w:rPr>
+    </w:lvl>
+    <w:lvl w:ilvl="5" w:tentative="1">
+      <w:start w:val="1"/>
+      <w:numFmt w:val="bullet"/>
+      <w:lvlText w:val=""/>
+      <w:lvlJc w:val="left"/>
+      <w:pPr>
+        <w:tabs>
+          <w:tab w:val="num" w:pos="4320"/>
+        </w:tabs>
+        <w:ind w:left="4320" w:hanging="360"/>
+      </w:pPr>
+      <w:rPr>
+        <w:rFonts w:ascii="Wingdings" w:hAnsi="Wingdings" w:hint="default"/>
+        <w:sz w:val="20"/>
+      </w:rPr>
+    </w:lvl>
+    <w:lvl w:ilvl="6" w:tentative="1">
+      <w:start w:val="1"/>
+      <w:numFmt w:val="bullet"/>
+      <w:lvlText w:val=""/>
+      <w:lvlJc w:val="left"/>
+      <w:pPr>
+        <w:tabs>
+          <w:tab w:val="num" w:pos="5040"/>
+        </w:tabs>
+        <w:ind w:left="5040" w:hanging="360"/>
+      </w:pPr>
+      <w:rPr>
+        <w:rFonts w:ascii="Wingdings" w:hAnsi="Wingdings" w:hint="default"/>
+        <w:sz w:val="20"/>
+      </w:rPr>
+    </w:lvl>
+    <w:lvl w:ilvl="7" w:tentative="1">
+      <w:start w:val="1"/>
+      <w:numFmt w:val="bullet"/>
+      <w:lvlText w:val=""/>
+      <w:lvlJc w:val="left"/>
+      <w:pPr>
+        <w:tabs>
+          <w:tab w:val="num" w:pos="5760"/>
+        </w:tabs>
+        <w:ind w:left="5760" w:hanging="360"/>
+      </w:pPr>
+      <w:rPr>
+        <w:rFonts w:ascii="Wingdings" w:hAnsi="Wingdings" w:hint="default"/>
+        <w:sz w:val="20"/>
+      </w:rPr>
+    </w:lvl>
+    <w:lvl w:ilvl="8" w:tentative="1">
+      <w:start w:val="1"/>
+      <w:numFmt w:val="bullet"/>
+      <w:lvlText w:val=""/>
+      <w:lvlJc w:val="left"/>
+      <w:pPr>
+        <w:tabs>
+          <w:tab w:val="num" w:pos="6480"/>
+        </w:tabs>
+        <w:ind w:left="6480" w:hanging="360"/>
+      </w:pPr>
+      <w:rPr>
+        <w:rFonts w:ascii="Wingdings" w:hAnsi="Wingdings" w:hint="default"/>
+        <w:sz w:val="20"/>
+      </w:rPr>
+    </w:lvl>
+  </w:abstractNum>
+  <w:abstractNum w:abstractNumId="2" w15:restartNumberingAfterBreak="0">
     <w:nsid w:val="793538B7"/>
     <w:multiLevelType w:val="hybridMultilevel"/>
     <w:tmpl w:val="B71C2EF0"/>
@@ -3419,10 +4637,13 @@
     </w:lvl>
   </w:abstractNum>
   <w:num w:numId="1" w16cid:durableId="1683816676">
-    <w:abstractNumId w:val="1"/>
+    <w:abstractNumId w:val="2"/>
   </w:num>
   <w:num w:numId="2" w16cid:durableId="2116826090">
     <w:abstractNumId w:val="0"/>
+  </w:num>
+  <w:num w:numId="3" w16cid:durableId="2030376137">
+    <w:abstractNumId w:val="1"/>
   </w:num>
 </w:numbering>
 </file>

</xml_diff>